<commit_message>
add text for presentation
</commit_message>
<xml_diff>
--- a/ppt/Text k prezentaci.docx
+++ b/ppt/Text k prezentaci.docx
@@ -41,13 +41,6 @@
           <w:lang w:val="cs-CZ"/>
         </w:rPr>
       </w:pPr>
-    </w:p>
-    <w:p>
-      <w:pPr>
-        <w:rPr>
-          <w:lang w:val="cs-CZ"/>
-        </w:rPr>
-      </w:pPr>
       <w:r>
         <w:rPr>
           <w:lang w:val="cs-CZ"/>
@@ -92,13 +85,6 @@
       </w:r>
     </w:p>
     <w:p>
-      <w:pPr>
-        <w:rPr>
-          <w:lang w:val="cs-CZ"/>
-        </w:rPr>
-      </w:pPr>
-    </w:p>
-    <w:p>
       <w:r>
         <w:rPr>
           <w:lang w:val="cs-CZ"/>
@@ -282,6 +268,11 @@
       </w:r>
     </w:p>
     <w:p>
+      <w:pPr>
+        <w:rPr>
+          <w:lang w:val="cs-CZ"/>
+        </w:rPr>
+      </w:pPr>
       <w:r>
         <w:rPr>
           <w:lang w:val="cs-CZ"/>
@@ -300,7 +291,15 @@
         <w:rPr>
           <w:lang w:val="cs-CZ"/>
         </w:rPr>
-        <w:t xml:space="preserve"> co umí a jaké</w:t>
+        <w:t xml:space="preserve"> co umí </w:t>
+      </w:r>
+    </w:p>
+    <w:p>
+      <w:r>
+        <w:rPr>
+          <w:lang w:val="cs-CZ"/>
+        </w:rPr>
+        <w:t>a jaké</w:t>
       </w:r>
       <w:r>
         <w:rPr>
@@ -380,179 +379,606 @@
       </w:pPr>
     </w:p>
     <w:p>
-      <w:r>
-        <w:rPr>
-          <w:lang w:val="cs-CZ"/>
-        </w:rPr>
-        <w:t xml:space="preserve">Nakonec si </w:t>
+      <w:pPr>
+        <w:rPr>
+          <w:lang w:val="cs-CZ"/>
+        </w:rPr>
+      </w:pPr>
+      <w:r>
+        <w:rPr>
+          <w:lang w:val="cs-CZ"/>
+        </w:rPr>
+        <w:t>Nakonec si povíme</w:t>
+      </w:r>
+      <w:r>
+        <w:rPr>
+          <w:lang w:val="cs-CZ"/>
+        </w:rPr>
+        <w:t>,</w:t>
+      </w:r>
+      <w:r>
+        <w:rPr>
+          <w:lang w:val="cs-CZ"/>
+        </w:rPr>
+        <w:t xml:space="preserve"> </w:t>
+      </w:r>
+    </w:p>
+    <w:p>
+      <w:pPr>
+        <w:rPr>
+          <w:lang w:val="cs-CZ"/>
+        </w:rPr>
+      </w:pPr>
+      <w:r>
+        <w:rPr>
+          <w:lang w:val="cs-CZ"/>
+        </w:rPr>
+        <w:t>čím by</w:t>
+      </w:r>
+      <w:r>
+        <w:rPr>
+          <w:lang w:val="cs-CZ"/>
+        </w:rPr>
+        <w:t xml:space="preserve"> chtěl </w:t>
+      </w:r>
+      <w:r>
+        <w:rPr>
+          <w:lang w:val="cs-CZ"/>
+        </w:rPr>
+        <w:t xml:space="preserve">projekt </w:t>
+      </w:r>
+    </w:p>
+    <w:p>
+      <w:r>
+        <w:rPr>
+          <w:lang w:val="cs-CZ"/>
+        </w:rPr>
+        <w:t>do budoucna</w:t>
+      </w:r>
+      <w:r>
+        <w:rPr>
+          <w:lang w:val="cs-CZ"/>
+        </w:rPr>
+        <w:t xml:space="preserve"> </w:t>
+      </w:r>
+      <w:r>
+        <w:rPr>
+          <w:lang w:val="cs-CZ"/>
+        </w:rPr>
+        <w:t>vylepšit.</w:t>
+      </w:r>
+    </w:p>
+    <w:p>
+      <w:pPr>
+        <w:rPr>
+          <w:lang w:val="cs-CZ"/>
+        </w:rPr>
+      </w:pPr>
+      <w:r>
+        <w:rPr>
+          <w:lang w:val="cs-CZ"/>
+        </w:rPr>
+        <w:t xml:space="preserve">-------------- SLIDE ------------------- </w:t>
+      </w:r>
+      <w:r>
+        <w:rPr>
+          <w:lang w:val="cs-CZ"/>
+        </w:rPr>
+        <w:t>Motivace a Cíle</w:t>
+      </w:r>
+    </w:p>
+    <w:p>
+      <w:pPr>
+        <w:rPr>
+          <w:lang w:val="cs-CZ"/>
+        </w:rPr>
+      </w:pPr>
+      <w:r>
+        <w:rPr>
+          <w:lang w:val="cs-CZ"/>
+        </w:rPr>
+        <w:t xml:space="preserve">Mojí hlavní motivací </w:t>
+      </w:r>
+    </w:p>
+    <w:p>
+      <w:pPr>
+        <w:rPr>
+          <w:lang w:val="cs-CZ"/>
+        </w:rPr>
+      </w:pPr>
+      <w:r>
+        <w:rPr>
+          <w:lang w:val="cs-CZ"/>
+        </w:rPr>
+        <w:t xml:space="preserve">jako každého správného programátora </w:t>
+      </w:r>
+    </w:p>
+    <w:p>
+      <w:pPr>
+        <w:rPr>
+          <w:lang w:val="cs-CZ"/>
+        </w:rPr>
+      </w:pPr>
+      <w:r>
+        <w:rPr>
+          <w:lang w:val="cs-CZ"/>
+        </w:rPr>
+        <w:t xml:space="preserve">byla moje lenost. </w:t>
+      </w:r>
+    </w:p>
+    <w:p>
+      <w:pPr>
+        <w:rPr>
+          <w:lang w:val="cs-CZ"/>
+        </w:rPr>
+      </w:pPr>
+      <w:r>
+        <w:rPr>
+          <w:lang w:val="cs-CZ"/>
+        </w:rPr>
+        <w:t xml:space="preserve">Babička je totiž vášnivou chovatelkou slepic, </w:t>
+      </w:r>
+    </w:p>
+    <w:p>
+      <w:pPr>
+        <w:rPr>
+          <w:lang w:val="cs-CZ"/>
+        </w:rPr>
+      </w:pPr>
+      <w:r>
+        <w:rPr>
+          <w:lang w:val="cs-CZ"/>
+        </w:rPr>
+        <w:t xml:space="preserve">ale když jede v létě na dovolenou k moři, </w:t>
+      </w:r>
+    </w:p>
+    <w:p>
+      <w:pPr>
+        <w:rPr>
+          <w:lang w:val="cs-CZ"/>
+        </w:rPr>
+      </w:pPr>
+      <w:r>
+        <w:rPr>
+          <w:lang w:val="cs-CZ"/>
+        </w:rPr>
+        <w:t>stávám se</w:t>
+      </w:r>
+      <w:r>
+        <w:rPr>
+          <w:lang w:val="cs-CZ"/>
+        </w:rPr>
+        <w:t xml:space="preserve"> </w:t>
+      </w:r>
+      <w:r>
+        <w:rPr>
+          <w:lang w:val="cs-CZ"/>
+        </w:rPr>
+        <w:t xml:space="preserve">já tím </w:t>
+      </w:r>
+    </w:p>
+    <w:p>
+      <w:pPr>
+        <w:rPr>
+          <w:lang w:val="cs-CZ"/>
+        </w:rPr>
+      </w:pPr>
+      <w:r>
+        <w:rPr>
+          <w:lang w:val="cs-CZ"/>
+        </w:rPr>
+        <w:t xml:space="preserve">kdo se musí starat </w:t>
+      </w:r>
+    </w:p>
+    <w:p>
+      <w:pPr>
+        <w:rPr>
+          <w:lang w:val="cs-CZ"/>
+        </w:rPr>
+      </w:pPr>
+      <w:r>
+        <w:rPr>
+          <w:lang w:val="cs-CZ"/>
+        </w:rPr>
+        <w:t xml:space="preserve">o její chov. </w:t>
+      </w:r>
+    </w:p>
+    <w:p>
+      <w:pPr>
+        <w:rPr>
+          <w:lang w:val="cs-CZ"/>
+        </w:rPr>
+      </w:pPr>
+    </w:p>
+    <w:p>
+      <w:pPr>
+        <w:rPr>
+          <w:lang w:val="cs-CZ"/>
+        </w:rPr>
+      </w:pPr>
+      <w:r>
+        <w:rPr>
+          <w:lang w:val="cs-CZ"/>
+        </w:rPr>
+        <w:t xml:space="preserve">Protože jsem mimo jiné vášnivým kutilem, </w:t>
+      </w:r>
+      <w:r>
+        <w:rPr>
+          <w:lang w:val="cs-CZ"/>
+        </w:rPr>
+        <w:t xml:space="preserve"> </w:t>
+      </w:r>
+    </w:p>
+    <w:p>
+      <w:pPr>
+        <w:rPr>
+          <w:lang w:val="cs-CZ"/>
+        </w:rPr>
+      </w:pPr>
+      <w:r>
+        <w:rPr>
+          <w:lang w:val="cs-CZ"/>
+        </w:rPr>
+        <w:t xml:space="preserve">rozhodl jsem se proto </w:t>
+      </w:r>
+    </w:p>
+    <w:p>
+      <w:pPr>
+        <w:rPr>
+          <w:lang w:val="cs-CZ"/>
+        </w:rPr>
+      </w:pPr>
+      <w:r>
+        <w:rPr>
+          <w:lang w:val="cs-CZ"/>
+        </w:rPr>
+        <w:t xml:space="preserve">navrhnout a zrealizovat systém </w:t>
+      </w:r>
+    </w:p>
+    <w:p>
+      <w:pPr>
+        <w:rPr>
+          <w:lang w:val="cs-CZ"/>
+        </w:rPr>
+      </w:pPr>
+      <w:r>
+        <w:rPr>
+          <w:lang w:val="cs-CZ"/>
+        </w:rPr>
+        <w:t xml:space="preserve">pro automatizaci každodenních činností </w:t>
+      </w:r>
+    </w:p>
+    <w:p>
+      <w:pPr>
+        <w:rPr>
+          <w:lang w:val="cs-CZ"/>
+        </w:rPr>
+      </w:pPr>
+      <w:r>
+        <w:rPr>
+          <w:lang w:val="cs-CZ"/>
+        </w:rPr>
+        <w:t xml:space="preserve">okolo chovu. </w:t>
+      </w:r>
+    </w:p>
+    <w:p>
+      <w:pPr>
+        <w:rPr>
+          <w:lang w:val="cs-CZ"/>
+        </w:rPr>
+      </w:pPr>
+    </w:p>
+    <w:p>
+      <w:pPr>
+        <w:rPr>
+          <w:lang w:val="cs-CZ"/>
+        </w:rPr>
+      </w:pPr>
+      <w:r>
+        <w:rPr>
+          <w:lang w:val="cs-CZ"/>
+        </w:rPr>
+        <w:t xml:space="preserve">A tak vznikl projekt </w:t>
+      </w:r>
+      <w:proofErr w:type="spellStart"/>
+      <w:r>
+        <w:rPr>
+          <w:lang w:val="cs-CZ"/>
+        </w:rPr>
+        <w:t>Coopmaster</w:t>
+      </w:r>
+      <w:proofErr w:type="spellEnd"/>
+      <w:r>
+        <w:rPr>
+          <w:lang w:val="cs-CZ"/>
+        </w:rPr>
+        <w:t xml:space="preserve">. </w:t>
+      </w:r>
+    </w:p>
+    <w:p>
+      <w:pPr>
+        <w:rPr>
+          <w:lang w:val="cs-CZ"/>
+        </w:rPr>
+      </w:pPr>
+    </w:p>
+    <w:p>
+      <w:pPr>
+        <w:rPr>
+          <w:lang w:val="cs-CZ"/>
+        </w:rPr>
+      </w:pPr>
+      <w:r>
+        <w:rPr>
+          <w:lang w:val="cs-CZ"/>
+        </w:rPr>
+        <w:t>Cílem bylo abych z pohodlí domova</w:t>
+      </w:r>
+    </w:p>
+    <w:p>
+      <w:pPr>
+        <w:rPr>
+          <w:lang w:val="cs-CZ"/>
+        </w:rPr>
+      </w:pPr>
+      <w:r>
+        <w:rPr>
+          <w:lang w:val="cs-CZ"/>
+        </w:rPr>
+        <w:t xml:space="preserve">mohl dálkově ovládat dvířka a světlo. </w:t>
+      </w:r>
+    </w:p>
+    <w:p>
+      <w:pPr>
+        <w:rPr>
+          <w:lang w:val="cs-CZ"/>
+        </w:rPr>
+      </w:pPr>
+    </w:p>
+    <w:p>
+      <w:pPr>
+        <w:rPr>
+          <w:lang w:val="cs-CZ"/>
+        </w:rPr>
+      </w:pPr>
+      <w:r>
+        <w:rPr>
+          <w:lang w:val="cs-CZ"/>
+        </w:rPr>
+        <w:t xml:space="preserve">Abych mohl bezpečně zavřít kurník </w:t>
+      </w:r>
+    </w:p>
+    <w:p>
+      <w:pPr>
+        <w:rPr>
+          <w:lang w:val="cs-CZ"/>
+        </w:rPr>
+      </w:pPr>
+      <w:r>
+        <w:rPr>
+          <w:lang w:val="cs-CZ"/>
+        </w:rPr>
+        <w:t xml:space="preserve">a žádná </w:t>
+      </w:r>
+      <w:r>
+        <w:rPr>
+          <w:lang w:val="cs-CZ"/>
+        </w:rPr>
+        <w:t>holka</w:t>
+      </w:r>
+      <w:r>
+        <w:rPr>
+          <w:lang w:val="cs-CZ"/>
+        </w:rPr>
+        <w:t xml:space="preserve"> nezůstala venku</w:t>
+      </w:r>
+    </w:p>
+    <w:p>
+      <w:pPr>
+        <w:rPr>
+          <w:lang w:val="cs-CZ"/>
+        </w:rPr>
+      </w:pPr>
+      <w:r>
+        <w:rPr>
+          <w:lang w:val="cs-CZ"/>
+        </w:rPr>
+        <w:t xml:space="preserve">bylo by fajn, </w:t>
+      </w:r>
+      <w:r>
+        <w:rPr>
+          <w:lang w:val="cs-CZ"/>
+        </w:rPr>
+        <w:t xml:space="preserve">vědět </w:t>
+      </w:r>
+    </w:p>
+    <w:p>
+      <w:pPr>
+        <w:rPr>
+          <w:lang w:val="cs-CZ"/>
+        </w:rPr>
+      </w:pPr>
+      <w:r>
+        <w:rPr>
+          <w:lang w:val="cs-CZ"/>
+        </w:rPr>
+        <w:t xml:space="preserve">jaký je aktuální počet slepic, </w:t>
+      </w:r>
+    </w:p>
+    <w:p>
+      <w:pPr>
+        <w:rPr>
+          <w:lang w:val="cs-CZ"/>
+        </w:rPr>
+      </w:pPr>
+    </w:p>
+    <w:p>
+      <w:pPr>
+        <w:rPr>
+          <w:lang w:val="cs-CZ"/>
+        </w:rPr>
+      </w:pPr>
+      <w:r>
+        <w:rPr>
+          <w:lang w:val="cs-CZ"/>
+        </w:rPr>
+        <w:t xml:space="preserve">Pak jsem si řekl, </w:t>
+      </w:r>
+    </w:p>
+    <w:p>
+      <w:pPr>
+        <w:rPr>
+          <w:lang w:val="cs-CZ"/>
+        </w:rPr>
+      </w:pPr>
+      <w:r>
+        <w:rPr>
+          <w:lang w:val="cs-CZ"/>
+        </w:rPr>
+        <w:t xml:space="preserve">že úplně nejlepší by bylo, </w:t>
+      </w:r>
+    </w:p>
+    <w:p>
+      <w:pPr>
+        <w:rPr>
+          <w:lang w:val="cs-CZ"/>
+        </w:rPr>
+      </w:pPr>
+      <w:r>
+        <w:rPr>
+          <w:lang w:val="cs-CZ"/>
+        </w:rPr>
+        <w:t>a</w:t>
+      </w:r>
+      <w:r>
+        <w:rPr>
+          <w:lang w:val="cs-CZ"/>
+        </w:rPr>
+        <w:t>bych nemusel chov jezdit kontrolovat vůbec</w:t>
+      </w:r>
+      <w:r>
+        <w:rPr>
+          <w:lang w:val="cs-CZ"/>
+        </w:rPr>
+        <w:t>.</w:t>
+      </w:r>
+    </w:p>
+    <w:p>
+      <w:pPr>
+        <w:rPr>
+          <w:lang w:val="cs-CZ"/>
+        </w:rPr>
+      </w:pPr>
+      <w:r>
+        <w:rPr>
+          <w:lang w:val="cs-CZ"/>
+        </w:rPr>
+        <w:t>Po</w:t>
+      </w:r>
+      <w:r>
+        <w:rPr>
+          <w:lang w:val="cs-CZ"/>
+        </w:rPr>
+        <w:t>třeb</w:t>
+      </w:r>
+      <w:r>
+        <w:rPr>
+          <w:lang w:val="cs-CZ"/>
+        </w:rPr>
+        <w:t xml:space="preserve">oval jsem, </w:t>
+      </w:r>
+    </w:p>
+    <w:p>
+      <w:pPr>
+        <w:rPr>
+          <w:lang w:val="cs-CZ"/>
+        </w:rPr>
+      </w:pPr>
+      <w:r>
+        <w:rPr>
+          <w:lang w:val="cs-CZ"/>
+        </w:rPr>
+        <w:t xml:space="preserve">aby mě systém automaticky informovali o hrozbách </w:t>
+      </w:r>
+    </w:p>
+    <w:p>
+      <w:pPr>
+        <w:rPr>
+          <w:lang w:val="cs-CZ"/>
+        </w:rPr>
+      </w:pPr>
+      <w:r>
+        <w:rPr>
+          <w:lang w:val="cs-CZ"/>
+        </w:rPr>
+        <w:t xml:space="preserve">jako je například pes. </w:t>
+      </w:r>
+    </w:p>
+    <w:p>
+      <w:pPr>
+        <w:rPr>
+          <w:lang w:val="cs-CZ"/>
+        </w:rPr>
+      </w:pPr>
+    </w:p>
+    <w:p/>
+    <w:p>
+      <w:pPr>
+        <w:rPr>
+          <w:lang w:val="cs-CZ"/>
+        </w:rPr>
+      </w:pPr>
+    </w:p>
+    <w:p>
+      <w:pPr>
+        <w:rPr>
+          <w:lang w:val="cs-CZ"/>
+        </w:rPr>
+      </w:pPr>
+      <w:r>
+        <w:rPr>
+          <w:lang w:val="cs-CZ"/>
+        </w:rPr>
+        <w:t xml:space="preserve">-------------- SLIDE </w:t>
       </w:r>
       <w:proofErr w:type="gramStart"/>
       <w:r>
         <w:rPr>
           <w:lang w:val="cs-CZ"/>
         </w:rPr>
-        <w:t>povíme</w:t>
+        <w:t xml:space="preserve">------------------- </w:t>
+      </w:r>
+      <w:r>
+        <w:rPr>
+          <w:lang w:val="cs-CZ"/>
+        </w:rPr>
+        <w:t xml:space="preserve"> Co</w:t>
       </w:r>
       <w:proofErr w:type="gramEnd"/>
       <w:r>
         <w:rPr>
           <w:lang w:val="cs-CZ"/>
         </w:rPr>
-        <w:t xml:space="preserve"> čím by</w:t>
-      </w:r>
-      <w:r>
-        <w:rPr>
-          <w:lang w:val="cs-CZ"/>
-        </w:rPr>
-        <w:t xml:space="preserve"> chtěl </w:t>
-      </w:r>
-      <w:r>
-        <w:rPr>
-          <w:lang w:val="cs-CZ"/>
-        </w:rPr>
-        <w:t>projekt vylepšit do budoucna.</w:t>
-      </w:r>
-    </w:p>
-    <w:p>
-      <w:pPr>
-        <w:rPr>
-          <w:lang w:val="cs-CZ"/>
-        </w:rPr>
-      </w:pPr>
-      <w:r>
-        <w:rPr>
-          <w:lang w:val="cs-CZ"/>
-        </w:rPr>
-        <w:t xml:space="preserve">-------------- SLIDE ------------------- </w:t>
-      </w:r>
-      <w:r>
-        <w:rPr>
-          <w:lang w:val="cs-CZ"/>
-        </w:rPr>
-        <w:t>Motivace a Cíle</w:t>
-      </w:r>
-    </w:p>
-    <w:p>
-      <w:pPr>
-        <w:rPr>
-          <w:lang w:val="cs-CZ"/>
-        </w:rPr>
-      </w:pPr>
-      <w:r>
-        <w:rPr>
-          <w:lang w:val="cs-CZ"/>
-        </w:rPr>
-        <w:t xml:space="preserve">Mojí hlavní motivací jako </w:t>
-      </w:r>
-    </w:p>
-    <w:p>
-      <w:pPr>
-        <w:rPr>
-          <w:lang w:val="cs-CZ"/>
-        </w:rPr>
-      </w:pPr>
-      <w:r>
-        <w:rPr>
-          <w:lang w:val="cs-CZ"/>
-        </w:rPr>
-        <w:t xml:space="preserve">každého správného programátora </w:t>
-      </w:r>
-    </w:p>
-    <w:p>
-      <w:pPr>
-        <w:rPr>
-          <w:lang w:val="cs-CZ"/>
-        </w:rPr>
-      </w:pPr>
-      <w:r>
-        <w:rPr>
-          <w:lang w:val="cs-CZ"/>
-        </w:rPr>
-        <w:t xml:space="preserve">byla moje lenost. </w:t>
-      </w:r>
-    </w:p>
-    <w:p>
-      <w:pPr>
-        <w:rPr>
-          <w:lang w:val="cs-CZ"/>
-        </w:rPr>
-      </w:pPr>
-      <w:r>
-        <w:rPr>
-          <w:lang w:val="cs-CZ"/>
-        </w:rPr>
-        <w:t xml:space="preserve">Babička je totiž vášnivou chovatelkou slepic, </w:t>
-      </w:r>
-    </w:p>
-    <w:p>
-      <w:pPr>
-        <w:rPr>
-          <w:lang w:val="cs-CZ"/>
-        </w:rPr>
-      </w:pPr>
-      <w:r>
-        <w:rPr>
-          <w:lang w:val="cs-CZ"/>
-        </w:rPr>
-        <w:t xml:space="preserve">ale když jede v létě na dovolenou k moři, </w:t>
-      </w:r>
-    </w:p>
-    <w:p>
-      <w:pPr>
-        <w:rPr>
-          <w:lang w:val="cs-CZ"/>
-        </w:rPr>
-      </w:pPr>
-      <w:r>
-        <w:rPr>
-          <w:lang w:val="cs-CZ"/>
-        </w:rPr>
-        <w:t xml:space="preserve">stávám se </w:t>
-      </w:r>
-      <w:r>
-        <w:rPr>
-          <w:lang w:val="cs-CZ"/>
-        </w:rPr>
-        <w:t xml:space="preserve">           </w:t>
-      </w:r>
-      <w:r>
-        <w:rPr>
-          <w:lang w:val="cs-CZ"/>
-        </w:rPr>
-        <w:t xml:space="preserve">já tím </w:t>
-      </w:r>
-    </w:p>
-    <w:p>
-      <w:pPr>
-        <w:rPr>
-          <w:lang w:val="cs-CZ"/>
-        </w:rPr>
-      </w:pPr>
-      <w:r>
-        <w:rPr>
-          <w:lang w:val="cs-CZ"/>
-        </w:rPr>
-        <w:t xml:space="preserve">kdo se musí starat o její chov. </w:t>
-      </w:r>
-    </w:p>
-    <w:p>
-      <w:pPr>
-        <w:rPr>
-          <w:lang w:val="cs-CZ"/>
-        </w:rPr>
-      </w:pPr>
-    </w:p>
-    <w:p>
-      <w:pPr>
-        <w:rPr>
-          <w:lang w:val="cs-CZ"/>
-        </w:rPr>
-      </w:pPr>
-      <w:r>
-        <w:rPr>
-          <w:lang w:val="cs-CZ"/>
-        </w:rPr>
-        <w:t xml:space="preserve">Protože jsem mimo jiné vášnivým kutilem, </w:t>
+        <w:t xml:space="preserve"> umí </w:t>
+      </w:r>
+    </w:p>
+    <w:p>
+      <w:pPr>
+        <w:rPr>
+          <w:lang w:val="cs-CZ"/>
+        </w:rPr>
+      </w:pPr>
+      <w:r>
+        <w:rPr>
+          <w:lang w:val="cs-CZ"/>
+        </w:rPr>
+        <w:t>A teď si povíme</w:t>
+      </w:r>
+      <w:r>
+        <w:rPr>
+          <w:lang w:val="cs-CZ"/>
+        </w:rPr>
+        <w:t>,</w:t>
       </w:r>
       <w:r>
         <w:rPr>
@@ -562,53 +988,352 @@
       </w:r>
     </w:p>
     <w:p>
-      <w:pPr>
-        <w:rPr>
-          <w:lang w:val="cs-CZ"/>
-        </w:rPr>
-      </w:pPr>
-      <w:r>
-        <w:rPr>
-          <w:lang w:val="cs-CZ"/>
-        </w:rPr>
-        <w:t xml:space="preserve">rozhodl jsem se proto navrhnout a zrealizovat systém </w:t>
-      </w:r>
-    </w:p>
-    <w:p>
-      <w:pPr>
-        <w:rPr>
-          <w:lang w:val="cs-CZ"/>
-        </w:rPr>
-      </w:pPr>
-      <w:r>
-        <w:rPr>
-          <w:lang w:val="cs-CZ"/>
-        </w:rPr>
-        <w:t xml:space="preserve">pro automatizaci každodenních činností okolo chovu. </w:t>
-      </w:r>
-    </w:p>
-    <w:p>
-      <w:pPr>
-        <w:rPr>
-          <w:lang w:val="cs-CZ"/>
-        </w:rPr>
-      </w:pPr>
-    </w:p>
-    <w:p>
-      <w:r>
-        <w:rPr>
-          <w:lang w:val="cs-CZ"/>
-        </w:rPr>
-        <w:t xml:space="preserve">A tak vznikl projekt </w:t>
+      <w:r>
+        <w:rPr>
+          <w:lang w:val="cs-CZ"/>
+        </w:rPr>
+        <w:t xml:space="preserve">co se </w:t>
+      </w:r>
+      <w:r>
+        <w:rPr>
+          <w:lang w:val="cs-CZ"/>
+        </w:rPr>
+        <w:t xml:space="preserve">mi </w:t>
+      </w:r>
+      <w:r>
+        <w:rPr>
+          <w:lang w:val="cs-CZ"/>
+        </w:rPr>
+        <w:t>doopravdy podařilo zrealizovat.</w:t>
+      </w:r>
+    </w:p>
+    <w:p>
+      <w:pPr>
+        <w:rPr>
+          <w:lang w:val="cs-CZ"/>
+        </w:rPr>
+      </w:pPr>
+    </w:p>
+    <w:p>
+      <w:pPr>
+        <w:rPr>
+          <w:lang w:val="cs-CZ"/>
+        </w:rPr>
+      </w:pPr>
+      <w:r>
+        <w:rPr>
+          <w:lang w:val="cs-CZ"/>
+        </w:rPr>
+        <w:t xml:space="preserve">Umělá inteligence </w:t>
       </w:r>
       <w:proofErr w:type="spellStart"/>
       <w:r>
         <w:rPr>
           <w:lang w:val="cs-CZ"/>
         </w:rPr>
-        <w:t>Coopmaster</w:t>
+        <w:t>umožň</w:t>
+      </w:r>
+      <w:r>
+        <w:rPr>
+          <w:lang w:val="cs-CZ"/>
+        </w:rPr>
+        <w:t>ila</w:t>
       </w:r>
       <w:proofErr w:type="spellEnd"/>
+    </w:p>
+    <w:p>
+      <w:pPr>
+        <w:rPr>
+          <w:lang w:val="cs-CZ"/>
+        </w:rPr>
+      </w:pPr>
+      <w:r>
+        <w:rPr>
+          <w:lang w:val="cs-CZ"/>
+        </w:rPr>
+        <w:t>automatizovat bezpečné zavírání dvířek</w:t>
+      </w:r>
+      <w:r>
+        <w:rPr>
+          <w:lang w:val="cs-CZ"/>
+        </w:rPr>
+        <w:t>.</w:t>
+      </w:r>
+    </w:p>
+    <w:p>
+      <w:pPr>
+        <w:rPr>
+          <w:lang w:val="cs-CZ"/>
+        </w:rPr>
+      </w:pPr>
+      <w:r>
+        <w:rPr>
+          <w:lang w:val="cs-CZ"/>
+        </w:rPr>
+        <w:t>D</w:t>
+      </w:r>
+      <w:r>
+        <w:rPr>
+          <w:lang w:val="cs-CZ"/>
+        </w:rPr>
+        <w:t xml:space="preserve">íky schopnosti </w:t>
+      </w:r>
+      <w:r>
+        <w:rPr>
+          <w:lang w:val="cs-CZ"/>
+        </w:rPr>
+        <w:t xml:space="preserve">rozpoznat a </w:t>
+      </w:r>
+      <w:r>
+        <w:rPr>
+          <w:lang w:val="cs-CZ"/>
+        </w:rPr>
+        <w:t xml:space="preserve">spočítat </w:t>
+      </w:r>
+      <w:r>
+        <w:rPr>
+          <w:lang w:val="cs-CZ"/>
+        </w:rPr>
+        <w:t xml:space="preserve">slepice </w:t>
+      </w:r>
+      <w:r>
+        <w:rPr>
+          <w:lang w:val="cs-CZ"/>
+        </w:rPr>
+        <w:t>v obraze kamery</w:t>
+      </w:r>
+      <w:r>
+        <w:rPr>
+          <w:lang w:val="cs-CZ"/>
+        </w:rPr>
+        <w:t>.</w:t>
+      </w:r>
+    </w:p>
+    <w:p>
+      <w:pPr>
+        <w:rPr>
+          <w:lang w:val="cs-CZ"/>
+        </w:rPr>
+      </w:pPr>
+      <w:r>
+        <w:rPr>
+          <w:lang w:val="cs-CZ"/>
+        </w:rPr>
+        <w:t>Je hejno v bezpečí.</w:t>
+      </w:r>
+      <w:r>
+        <w:rPr>
+          <w:lang w:val="cs-CZ"/>
+        </w:rPr>
+        <w:t xml:space="preserve"> </w:t>
+      </w:r>
+    </w:p>
+    <w:p>
+      <w:pPr>
+        <w:rPr>
+          <w:lang w:val="cs-CZ"/>
+        </w:rPr>
+      </w:pPr>
+    </w:p>
+    <w:p>
+      <w:pPr>
+        <w:rPr>
+          <w:lang w:val="cs-CZ"/>
+        </w:rPr>
+      </w:pPr>
+      <w:r>
+        <w:rPr>
+          <w:lang w:val="cs-CZ"/>
+        </w:rPr>
+        <w:t xml:space="preserve">Systém dokáže rozpoznat </w:t>
+      </w:r>
+    </w:p>
+    <w:p>
+      <w:r>
+        <w:rPr>
+          <w:lang w:val="cs-CZ"/>
+        </w:rPr>
+        <w:t xml:space="preserve">zda slepice sedí na vejcích případně </w:t>
+      </w:r>
+    </w:p>
+    <w:p>
+      <w:r>
+        <w:rPr>
+          <w:lang w:val="cs-CZ"/>
+        </w:rPr>
+        <w:t>je schopen zjistit i kolik vajec bylo sne</w:t>
+      </w:r>
+      <w:r>
+        <w:rPr>
+          <w:lang w:val="cs-CZ"/>
+        </w:rPr>
+        <w:t>s</w:t>
+      </w:r>
+      <w:r>
+        <w:rPr>
+          <w:lang w:val="cs-CZ"/>
+        </w:rPr>
+        <w:t xml:space="preserve">eno. </w:t>
+      </w:r>
+    </w:p>
+    <w:p>
+      <w:pPr>
+        <w:rPr>
+          <w:lang w:val="cs-CZ"/>
+        </w:rPr>
+      </w:pPr>
+    </w:p>
+    <w:p>
+      <w:r>
+        <w:rPr>
+          <w:lang w:val="cs-CZ"/>
+        </w:rPr>
+        <w:t>M</w:t>
+      </w:r>
+      <w:r>
+        <w:rPr>
+          <w:lang w:val="cs-CZ"/>
+        </w:rPr>
+        <w:t xml:space="preserve">onitorujeme teplotu </w:t>
+      </w:r>
+      <w:r>
+        <w:rPr>
+          <w:lang w:val="cs-CZ"/>
+        </w:rPr>
+        <w:t xml:space="preserve">    </w:t>
+      </w:r>
+      <w:r>
+        <w:rPr>
+          <w:lang w:val="cs-CZ"/>
+        </w:rPr>
+        <w:t xml:space="preserve">a </w:t>
+      </w:r>
+      <w:r>
+        <w:rPr>
+          <w:lang w:val="cs-CZ"/>
+        </w:rPr>
+        <w:t xml:space="preserve">    </w:t>
+      </w:r>
+      <w:r>
+        <w:rPr>
+          <w:lang w:val="cs-CZ"/>
+        </w:rPr>
+        <w:t xml:space="preserve">vlhkost v kurníku. </w:t>
+      </w:r>
+    </w:p>
+    <w:p>
+      <w:pPr>
+        <w:rPr>
+          <w:lang w:val="cs-CZ"/>
+        </w:rPr>
+      </w:pPr>
+      <w:r>
+        <w:rPr>
+          <w:lang w:val="cs-CZ"/>
+        </w:rPr>
+        <w:t xml:space="preserve">Což je důležité hlavně v zimě. </w:t>
+      </w:r>
+    </w:p>
+    <w:p>
+      <w:pPr>
+        <w:rPr>
+          <w:lang w:val="cs-CZ"/>
+        </w:rPr>
+      </w:pPr>
+    </w:p>
+    <w:p>
+      <w:pPr>
+        <w:rPr>
+          <w:lang w:val="cs-CZ"/>
+        </w:rPr>
+      </w:pPr>
+      <w:r>
+        <w:rPr>
+          <w:lang w:val="cs-CZ"/>
+        </w:rPr>
+        <w:t xml:space="preserve">Díky umělé inteligenci </w:t>
+      </w:r>
+    </w:p>
+    <w:p>
+      <w:pPr>
+        <w:rPr>
+          <w:lang w:val="cs-CZ"/>
+        </w:rPr>
+      </w:pPr>
+      <w:r>
+        <w:rPr>
+          <w:lang w:val="cs-CZ"/>
+        </w:rPr>
+        <w:t xml:space="preserve">je systém schopný rozpoznat vetřelce ve výběhu jako třeba psa </w:t>
+      </w:r>
+    </w:p>
+    <w:p>
+      <w:pPr>
+        <w:rPr>
+          <w:lang w:val="cs-CZ"/>
+        </w:rPr>
+      </w:pPr>
+      <w:r>
+        <w:rPr>
+          <w:lang w:val="cs-CZ"/>
+        </w:rPr>
+        <w:t xml:space="preserve">a poslat chovateli notifikaci do telefonu. </w:t>
+      </w:r>
+    </w:p>
+    <w:p>
+      <w:pPr>
+        <w:rPr>
+          <w:lang w:val="cs-CZ"/>
+        </w:rPr>
+      </w:pPr>
+    </w:p>
+    <w:p>
+      <w:pPr>
+        <w:rPr>
+          <w:lang w:val="cs-CZ"/>
+        </w:rPr>
+      </w:pPr>
+      <w:r>
+        <w:rPr>
+          <w:lang w:val="cs-CZ"/>
+        </w:rPr>
+        <w:t xml:space="preserve">Celý systém má grafické rozhraní implementované </w:t>
+      </w:r>
+    </w:p>
+    <w:p>
+      <w:pPr>
+        <w:rPr>
+          <w:lang w:val="cs-CZ"/>
+        </w:rPr>
+      </w:pPr>
+      <w:r>
+        <w:rPr>
+          <w:lang w:val="cs-CZ"/>
+        </w:rPr>
+        <w:t xml:space="preserve">pomocí </w:t>
+      </w:r>
+      <w:proofErr w:type="spellStart"/>
+      <w:r>
+        <w:rPr>
+          <w:lang w:val="cs-CZ"/>
+        </w:rPr>
+        <w:t>Home</w:t>
+      </w:r>
+      <w:proofErr w:type="spellEnd"/>
+      <w:r>
+        <w:rPr>
+          <w:lang w:val="cs-CZ"/>
+        </w:rPr>
+        <w:t xml:space="preserve"> </w:t>
+      </w:r>
+      <w:proofErr w:type="spellStart"/>
+      <w:r>
+        <w:rPr>
+          <w:lang w:val="cs-CZ"/>
+        </w:rPr>
+        <w:t>Assistanta</w:t>
+      </w:r>
+      <w:proofErr w:type="spellEnd"/>
       <w:r>
         <w:rPr>
           <w:lang w:val="cs-CZ"/>
@@ -622,358 +1347,51 @@
           <w:lang w:val="cs-CZ"/>
         </w:rPr>
       </w:pPr>
-    </w:p>
-    <w:p>
-      <w:pPr>
-        <w:rPr>
-          <w:lang w:val="cs-CZ"/>
-        </w:rPr>
-      </w:pPr>
-      <w:r>
-        <w:rPr>
-          <w:lang w:val="cs-CZ"/>
-        </w:rPr>
-        <w:t xml:space="preserve">-------------- SLIDE </w:t>
-      </w:r>
-      <w:proofErr w:type="gramStart"/>
-      <w:r>
-        <w:rPr>
-          <w:lang w:val="cs-CZ"/>
-        </w:rPr>
-        <w:t xml:space="preserve">------------------- </w:t>
-      </w:r>
-      <w:r>
-        <w:rPr>
-          <w:lang w:val="cs-CZ"/>
-        </w:rPr>
-        <w:t xml:space="preserve"> Co</w:t>
-      </w:r>
-      <w:proofErr w:type="gramEnd"/>
-      <w:r>
-        <w:rPr>
-          <w:lang w:val="cs-CZ"/>
-        </w:rPr>
-        <w:t xml:space="preserve"> umí </w:t>
-      </w:r>
-    </w:p>
-    <w:p>
-      <w:pPr>
-        <w:rPr>
-          <w:lang w:val="cs-CZ"/>
-        </w:rPr>
-      </w:pPr>
-      <w:r>
-        <w:rPr>
-          <w:lang w:val="cs-CZ"/>
-        </w:rPr>
-        <w:t>A teď si povíme</w:t>
-      </w:r>
-      <w:r>
-        <w:rPr>
-          <w:lang w:val="cs-CZ"/>
-        </w:rPr>
-        <w:t xml:space="preserve">, </w:t>
-      </w:r>
-    </w:p>
-    <w:p>
-      <w:r>
-        <w:rPr>
-          <w:lang w:val="cs-CZ"/>
-        </w:rPr>
-        <w:t xml:space="preserve"> co se nám doopravdy v projektu podařilo zrealizovat.</w:t>
-      </w:r>
-    </w:p>
-    <w:p>
-      <w:pPr>
-        <w:rPr>
-          <w:lang w:val="cs-CZ"/>
-        </w:rPr>
-      </w:pPr>
-    </w:p>
-    <w:p>
-      <w:pPr>
-        <w:rPr>
-          <w:lang w:val="cs-CZ"/>
-        </w:rPr>
-      </w:pPr>
-      <w:r>
-        <w:rPr>
-          <w:lang w:val="cs-CZ"/>
-        </w:rPr>
-        <w:t xml:space="preserve">Systém dokáže rozpoznat </w:t>
-      </w:r>
-    </w:p>
-    <w:p>
-      <w:r>
-        <w:rPr>
-          <w:lang w:val="cs-CZ"/>
-        </w:rPr>
-        <w:t xml:space="preserve">zda slepice sedí na vejcích případně </w:t>
-      </w:r>
-    </w:p>
-    <w:p>
-      <w:r>
-        <w:rPr>
-          <w:lang w:val="cs-CZ"/>
-        </w:rPr>
-        <w:t>je schopen zjistit i kolik vajec bylo sne</w:t>
-      </w:r>
-      <w:r>
-        <w:rPr>
-          <w:lang w:val="cs-CZ"/>
-        </w:rPr>
-        <w:t>s</w:t>
-      </w:r>
-      <w:r>
-        <w:rPr>
-          <w:lang w:val="cs-CZ"/>
-        </w:rPr>
-        <w:t xml:space="preserve">eno. </w:t>
-      </w:r>
-    </w:p>
-    <w:p>
-      <w:r>
-        <w:rPr>
-          <w:lang w:val="cs-CZ"/>
-        </w:rPr>
-        <w:t xml:space="preserve">Dále monitorujeme teplotu </w:t>
-      </w:r>
-      <w:r>
-        <w:rPr>
-          <w:lang w:val="cs-CZ"/>
-        </w:rPr>
-        <w:t xml:space="preserve">    </w:t>
-      </w:r>
-      <w:r>
-        <w:rPr>
-          <w:lang w:val="cs-CZ"/>
-        </w:rPr>
-        <w:t xml:space="preserve">a </w:t>
-      </w:r>
-      <w:r>
-        <w:rPr>
-          <w:lang w:val="cs-CZ"/>
-        </w:rPr>
-        <w:t xml:space="preserve">    </w:t>
-      </w:r>
-      <w:r>
-        <w:rPr>
-          <w:lang w:val="cs-CZ"/>
-        </w:rPr>
-        <w:t xml:space="preserve">vlhkost v kurníku. </w:t>
-      </w:r>
-    </w:p>
-    <w:p>
-      <w:pPr>
-        <w:rPr>
-          <w:lang w:val="cs-CZ"/>
-        </w:rPr>
-      </w:pPr>
-      <w:r>
-        <w:rPr>
-          <w:lang w:val="cs-CZ"/>
-        </w:rPr>
-        <w:t xml:space="preserve">Což je důležité hlavně v zimě. </w:t>
-      </w:r>
-    </w:p>
-    <w:p>
-      <w:pPr>
-        <w:rPr>
-          <w:lang w:val="cs-CZ"/>
-        </w:rPr>
-      </w:pPr>
-    </w:p>
-    <w:p>
-      <w:pPr>
-        <w:rPr>
-          <w:lang w:val="cs-CZ"/>
-        </w:rPr>
-      </w:pPr>
-      <w:r>
-        <w:rPr>
-          <w:lang w:val="cs-CZ"/>
-        </w:rPr>
-        <w:t xml:space="preserve">Díky umělé inteligenci </w:t>
-      </w:r>
-    </w:p>
-    <w:p>
-      <w:pPr>
-        <w:rPr>
-          <w:lang w:val="cs-CZ"/>
-        </w:rPr>
-      </w:pPr>
-      <w:r>
-        <w:rPr>
-          <w:lang w:val="cs-CZ"/>
-        </w:rPr>
-        <w:t xml:space="preserve">je systém schopný rozpoznat vetřelce ve výběhu jako třeba psa </w:t>
-      </w:r>
-    </w:p>
-    <w:p>
-      <w:pPr>
-        <w:rPr>
-          <w:lang w:val="cs-CZ"/>
-        </w:rPr>
-      </w:pPr>
-      <w:r>
-        <w:rPr>
-          <w:lang w:val="cs-CZ"/>
-        </w:rPr>
-        <w:t xml:space="preserve">a poslat chovateli notifikaci do telefonu. </w:t>
-      </w:r>
-    </w:p>
-    <w:p>
-      <w:pPr>
-        <w:rPr>
-          <w:lang w:val="cs-CZ"/>
-        </w:rPr>
-      </w:pPr>
-      <w:r>
-        <w:rPr>
-          <w:lang w:val="cs-CZ"/>
-        </w:rPr>
-        <w:t xml:space="preserve">Umělá inteligence také umožňuje </w:t>
-      </w:r>
-    </w:p>
-    <w:p>
-      <w:pPr>
-        <w:rPr>
-          <w:lang w:val="cs-CZ"/>
-        </w:rPr>
-      </w:pPr>
-      <w:r>
-        <w:rPr>
-          <w:lang w:val="cs-CZ"/>
-        </w:rPr>
-        <w:t>automatizovat bezpečné zavírání dvířek</w:t>
-      </w:r>
-      <w:r>
-        <w:rPr>
-          <w:lang w:val="cs-CZ"/>
-        </w:rPr>
-        <w:t>.</w:t>
-      </w:r>
-    </w:p>
-    <w:p>
-      <w:pPr>
-        <w:rPr>
-          <w:lang w:val="cs-CZ"/>
-        </w:rPr>
-      </w:pPr>
-      <w:r>
-        <w:rPr>
-          <w:lang w:val="cs-CZ"/>
-        </w:rPr>
-        <w:t>D</w:t>
-      </w:r>
-      <w:r>
-        <w:rPr>
-          <w:lang w:val="cs-CZ"/>
-        </w:rPr>
-        <w:t xml:space="preserve">íky schopnosti </w:t>
-      </w:r>
-      <w:r>
-        <w:rPr>
-          <w:lang w:val="cs-CZ"/>
-        </w:rPr>
-        <w:t xml:space="preserve">rozpoznat a </w:t>
-      </w:r>
-      <w:r>
-        <w:rPr>
-          <w:lang w:val="cs-CZ"/>
-        </w:rPr>
-        <w:t xml:space="preserve">spočítat </w:t>
-      </w:r>
-      <w:r>
-        <w:rPr>
-          <w:lang w:val="cs-CZ"/>
-        </w:rPr>
-        <w:t xml:space="preserve">slepice </w:t>
-      </w:r>
-      <w:r>
-        <w:rPr>
-          <w:lang w:val="cs-CZ"/>
-        </w:rPr>
-        <w:t>v obraze kamery</w:t>
-      </w:r>
-      <w:r>
-        <w:rPr>
-          <w:lang w:val="cs-CZ"/>
-        </w:rPr>
-        <w:t>.</w:t>
-      </w:r>
-      <w:r>
-        <w:rPr>
-          <w:lang w:val="cs-CZ"/>
-        </w:rPr>
-        <w:t xml:space="preserve"> </w:t>
-      </w:r>
-    </w:p>
-    <w:p>
-      <w:pPr>
-        <w:rPr>
-          <w:lang w:val="cs-CZ"/>
-        </w:rPr>
-      </w:pPr>
-      <w:r>
-        <w:rPr>
-          <w:lang w:val="cs-CZ"/>
-        </w:rPr>
-        <w:t xml:space="preserve">Celý systém má grafické rozhraní implementované </w:t>
-      </w:r>
-    </w:p>
-    <w:p>
-      <w:pPr>
-        <w:rPr>
-          <w:lang w:val="cs-CZ"/>
-        </w:rPr>
-      </w:pPr>
-      <w:r>
-        <w:rPr>
-          <w:lang w:val="cs-CZ"/>
-        </w:rPr>
-        <w:t xml:space="preserve">pomocí </w:t>
-      </w:r>
       <w:proofErr w:type="spellStart"/>
       <w:r>
         <w:rPr>
           <w:lang w:val="cs-CZ"/>
         </w:rPr>
-        <w:t>Home</w:t>
+        <w:t>Diky</w:t>
       </w:r>
       <w:proofErr w:type="spellEnd"/>
       <w:r>
         <w:rPr>
           <w:lang w:val="cs-CZ"/>
         </w:rPr>
-        <w:t xml:space="preserve"> </w:t>
-      </w:r>
-      <w:proofErr w:type="spellStart"/>
-      <w:r>
-        <w:rPr>
-          <w:lang w:val="cs-CZ"/>
-        </w:rPr>
-        <w:t>Assistanta</w:t>
-      </w:r>
-      <w:proofErr w:type="spellEnd"/>
-      <w:r>
-        <w:rPr>
-          <w:lang w:val="cs-CZ"/>
-        </w:rPr>
-        <w:t xml:space="preserve">. </w:t>
-      </w:r>
-    </w:p>
-    <w:p>
-      <w:pPr>
-        <w:rPr>
-          <w:lang w:val="cs-CZ"/>
-        </w:rPr>
-      </w:pPr>
-      <w:r>
-        <w:rPr>
-          <w:lang w:val="cs-CZ"/>
-        </w:rPr>
-        <w:t>Babička může svůj kurník monitorovat třeba i z dovolené</w:t>
+        <w:t xml:space="preserve"> přehlednému grafickému rozhraní</w:t>
+      </w:r>
+    </w:p>
+    <w:p>
+      <w:pPr>
+        <w:rPr>
+          <w:lang w:val="cs-CZ"/>
+        </w:rPr>
+      </w:pPr>
+      <w:r>
+        <w:rPr>
+          <w:lang w:val="cs-CZ"/>
+        </w:rPr>
+        <w:t>si b</w:t>
+      </w:r>
+      <w:r>
+        <w:rPr>
+          <w:lang w:val="cs-CZ"/>
+        </w:rPr>
+        <w:t xml:space="preserve">abička může svůj kurník </w:t>
+      </w:r>
+    </w:p>
+    <w:p>
+      <w:pPr>
+        <w:rPr>
+          <w:lang w:val="cs-CZ"/>
+        </w:rPr>
+      </w:pPr>
+      <w:r>
+        <w:rPr>
+          <w:lang w:val="cs-CZ"/>
+        </w:rPr>
+        <w:t>monitorovat třeba i z dovolené</w:t>
       </w:r>
       <w:r>
         <w:rPr>
@@ -4374,6 +4792,13 @@
         </w:rPr>
         <w:t xml:space="preserve">a přeji hezký den. </w:t>
       </w:r>
+    </w:p>
+    <w:p>
+      <w:pPr>
+        <w:rPr>
+          <w:lang w:val="cs-CZ"/>
+        </w:rPr>
+      </w:pPr>
     </w:p>
     <w:p>
       <w:pPr>

</xml_diff>